<commit_message>
Added comparison of age groups
</commit_message>
<xml_diff>
--- a/Additional_Tasks/Foil/Foil_Summary.docx
+++ b/Additional_Tasks/Foil/Foil_Summary.docx
@@ -5,36 +5,76 @@
     <w:p>
       <w:pPr>
         <w:pStyle w:val="Title"/>
-      </w:pPr>
-      <w:r>
+        <w:rPr>
+          <w:lang w:val="de-DE"/>
+        </w:rPr>
+      </w:pPr>
+      <w:proofErr w:type="spellStart"/>
+      <w:r>
+        <w:rPr>
+          <w:lang w:val="de-DE"/>
+        </w:rPr>
         <w:t>Foil</w:t>
       </w:r>
+      <w:proofErr w:type="spellEnd"/>
     </w:p>
     <w:p>
       <w:pPr>
         <w:pStyle w:val="Author"/>
-      </w:pPr>
-      <w:r>
+        <w:rPr>
+          <w:lang w:val="de-DE"/>
+        </w:rPr>
+      </w:pPr>
+      <w:r>
+        <w:rPr>
+          <w:lang w:val="de-DE"/>
+        </w:rPr>
         <w:t>Eva Reindl</w:t>
       </w:r>
     </w:p>
     <w:p>
       <w:pPr>
         <w:pStyle w:val="Date"/>
-      </w:pPr>
-      <w:r>
+        <w:rPr>
+          <w:lang w:val="de-DE"/>
+        </w:rPr>
+      </w:pPr>
+      <w:r>
+        <w:rPr>
+          <w:lang w:val="de-DE"/>
+        </w:rPr>
         <w:t>24 4 2020</w:t>
       </w:r>
     </w:p>
     <w:p>
       <w:pPr>
         <w:pStyle w:val="SourceCode"/>
+        <w:rPr>
+          <w:lang w:val="de-DE"/>
+        </w:rPr>
       </w:pPr>
       <w:r>
         <w:rPr>
           <w:rStyle w:val="VerbatimChar"/>
-        </w:rPr>
-        <w:t>## [1] "R version 3.6.1 (2019-07-05)"</w:t>
+          <w:lang w:val="de-DE"/>
+        </w:rPr>
+        <w:t xml:space="preserve">## [1] "R </w:t>
+      </w:r>
+      <w:proofErr w:type="spellStart"/>
+      <w:r>
+        <w:rPr>
+          <w:rStyle w:val="VerbatimChar"/>
+          <w:lang w:val="de-DE"/>
+        </w:rPr>
+        <w:t>version</w:t>
+      </w:r>
+      <w:proofErr w:type="spellEnd"/>
+      <w:r>
+        <w:rPr>
+          <w:rStyle w:val="VerbatimChar"/>
+          <w:lang w:val="de-DE"/>
+        </w:rPr>
+        <w:t xml:space="preserve"> 3.6.1 (2019-07-05)"</w:t>
       </w:r>
     </w:p>
     <w:p>
@@ -42,13 +82,7 @@
         <w:pStyle w:val="FirstParagraph"/>
       </w:pPr>
       <w:r>
-        <w:t>T</w:t>
-      </w:r>
-      <w:r>
-        <w:t>here are 87 chil</w:t>
-      </w:r>
-      <w:r>
-        <w:t>dren in the dataset.</w:t>
+        <w:t>There are 87 children in the dataset.</w:t>
       </w:r>
     </w:p>
     <w:p>
@@ -111,10 +145,7 @@
         </w:numPr>
       </w:pPr>
       <w:r>
-        <w:t xml:space="preserve">1 child </w:t>
-      </w:r>
-      <w:r>
-        <w:t>stopped after 5 trials</w:t>
+        <w:t>1 child stopped after 5 trials</w:t>
       </w:r>
     </w:p>
     <w:p>
@@ -191,10 +222,7 @@
       </w:pPr>
       <w:bookmarkStart w:id="2" w:name="description-of-sample"/>
       <w:r>
-        <w:t>Description of sampl</w:t>
-      </w:r>
-      <w:r>
-        <w:t>e</w:t>
+        <w:t>Description of sample</w:t>
       </w:r>
       <w:bookmarkEnd w:id="2"/>
     </w:p>
@@ -246,10 +274,7 @@
         <w:pStyle w:val="FirstParagraph"/>
       </w:pPr>
       <w:r>
-        <w:t xml:space="preserve">At the </w:t>
-      </w:r>
-      <w:r>
-        <w:t>beginning of testing, the children who had valid data on the Foil task were on average 48.37 months (SD = 7.29, range 36-70) old. There were 39 3-year-olds, 36 4-year-olds, and 6 5-year-olds.</w:t>
+        <w:t>At the beginning of testing, the children who had valid data on the Foil task were on average 48.37 months (SD = 7.29, range 36-70) old. There were 39 3-year-olds, 36 4-year-olds, and 6 5-year-olds.</w:t>
       </w:r>
     </w:p>
     <w:p>
@@ -301,10 +326,7 @@
       </w:pPr>
       <w:bookmarkStart w:id="6" w:name="age-in-the-middle-of-testing"/>
       <w:r>
-        <w:t xml:space="preserve">Age in the middle of </w:t>
-      </w:r>
-      <w:r>
-        <w:t>testing</w:t>
+        <w:t>Age in the middle of testing</w:t>
       </w:r>
       <w:bookmarkEnd w:id="6"/>
     </w:p>
@@ -379,10 +401,7 @@
         </w:numPr>
       </w:pPr>
       <w:r>
-        <w:t>6y:</w:t>
-      </w:r>
-      <w:r>
-        <w:t xml:space="preserve"> 1m</w:t>
+        <w:t>6y: 1m</w:t>
       </w:r>
     </w:p>
     <w:p>
@@ -495,10 +514,7 @@
         <w:pStyle w:val="FirstParagraph"/>
       </w:pPr>
       <w:r>
-        <w:t>Of the 81 children, 4 children (all 3 years old) did not reach the warm-up criterion. 77 children (95%) r</w:t>
-      </w:r>
-      <w:r>
-        <w:t>eached the warm-up criterion.</w:t>
+        <w:t>Of the 81 children, 4 children (all 3 years old) did not reach the warm-up criterion. 77 children (95%) reached the warm-up criterion.</w:t>
       </w:r>
     </w:p>
     <w:p>
@@ -613,14 +629,7 @@
           <w:b/>
           <w:bCs/>
         </w:rPr>
-        <w:t>signif</w:t>
-      </w:r>
-      <w:r>
-        <w:rPr>
-          <w:b/>
-          <w:bCs/>
-        </w:rPr>
-        <w:t>icantly above chance</w:t>
+        <w:t>significantly above chance</w:t>
       </w:r>
       <w:r>
         <w:t>, V = 1417.5, p = .004.</w:t>
@@ -657,10 +666,7 @@
         </w:numPr>
       </w:pPr>
       <w:r>
-        <w:t>4y (n = 35): 0.55 (SD = 0.20, range 0.25-0.87), not normally distributed, W = 0.</w:t>
-      </w:r>
-      <w:r>
-        <w:t xml:space="preserve">913, p = .009, </w:t>
+        <w:t xml:space="preserve">4y (n = 35): 0.55 (SD = 0.20, range 0.25-0.87), not normally distributed, W = 0.913, p = .009, </w:t>
       </w:r>
       <w:r>
         <w:rPr>
@@ -706,6 +712,12 @@
         <w:t>6y (n = 1): 0.75</w:t>
       </w:r>
     </w:p>
+    <w:p/>
+    <w:p>
+      <w:r>
+        <w:t>4-year-olds did not outperform 3-year-olds, one-sided Wilcoxon test, W = 549, p = .363.</w:t>
+      </w:r>
+    </w:p>
     <w:p>
       <w:pPr>
         <w:pStyle w:val="Compact"/>
@@ -715,10 +727,7 @@
         </w:numPr>
       </w:pPr>
       <w:r>
-        <w:t>young (n = 35): 0.54 (SD = 0.19, range 0.12-0.8</w:t>
-      </w:r>
-      <w:r>
-        <w:t xml:space="preserve">7), normally distributed, W = 0.956, p = .176, </w:t>
+        <w:t xml:space="preserve">young (n = 35): 0.54 (SD = 0.19, range 0.12-0.87), normally distributed, W = 0.956, p = .176, </w:t>
       </w:r>
       <w:r>
         <w:rPr>
@@ -752,6 +761,40 @@
         <w:t>, V = 522, p = .009</w:t>
       </w:r>
     </w:p>
+    <w:p/>
+    <w:p>
+      <w:r>
+        <w:t>Older children</w:t>
+      </w:r>
+      <w:r>
+        <w:t xml:space="preserve"> did not outperform </w:t>
+      </w:r>
+      <w:r>
+        <w:t>younger children</w:t>
+      </w:r>
+      <w:r>
+        <w:t xml:space="preserve">, one-sided Wilcoxon test, W = </w:t>
+      </w:r>
+      <w:r>
+        <w:t>826</w:t>
+      </w:r>
+      <w:r>
+        <w:t>, p =</w:t>
+      </w:r>
+      <w:r>
+        <w:t xml:space="preserve"> </w:t>
+      </w:r>
+      <w:r>
+        <w:t>.</w:t>
+      </w:r>
+      <w:r>
+        <w:t>174</w:t>
+      </w:r>
+      <w:r>
+        <w:t>.</w:t>
+      </w:r>
+    </w:p>
+    <w:p/>
     <w:p>
       <w:pPr>
         <w:pStyle w:val="FirstParagraph"/>
@@ -760,6 +803,7 @@
         <w:rPr>
           <w:noProof/>
         </w:rPr>
+        <w:lastRenderedPageBreak/>
         <w:drawing>
           <wp:inline distT="0" distB="0" distL="0" distR="0" wp14:anchorId="3764D608" wp14:editId="5C9A3739">
             <wp:extent cx="2636520" cy="2411730"/>
@@ -811,7 +855,6 @@
         <w:rPr>
           <w:noProof/>
         </w:rPr>
-        <w:lastRenderedPageBreak/>
         <w:drawing>
           <wp:inline distT="0" distB="0" distL="0" distR="0" wp14:anchorId="1BFFB80C" wp14:editId="18551C11">
             <wp:extent cx="2476500" cy="2148840"/>
@@ -917,6 +960,7 @@
       </w:pPr>
       <w:bookmarkStart w:id="12" w:name="Xdc67321e1743c6e7b1e85179e8478d6f414356c"/>
       <w:r>
+        <w:lastRenderedPageBreak/>
         <w:t>Plot age as continuous variable against proportion correct</w:t>
       </w:r>
       <w:bookmarkEnd w:id="12"/>
@@ -978,7 +1022,6 @@
       </w:pPr>
       <w:bookmarkStart w:id="13" w:name="cumulative-proportion-correct"/>
       <w:r>
-        <w:lastRenderedPageBreak/>
         <w:t>Cumulative proportion correct</w:t>
       </w:r>
       <w:bookmarkEnd w:id="13"/>
@@ -1048,10 +1091,7 @@
       </w:pPr>
       <w:bookmarkStart w:id="14" w:name="X4449ee5641a4011e879a76ad87c00d5832ddb35"/>
       <w:r>
-        <w:t>Can age and trial number pred</w:t>
-      </w:r>
-      <w:r>
-        <w:t>ict children’s success?</w:t>
+        <w:t>Can age and trial number predict children’s success?</w:t>
       </w:r>
       <w:bookmarkEnd w:id="14"/>
     </w:p>
@@ -1119,10 +1159,313 @@
         </w:rPr>
         <w:t xml:space="preserve">, </w:t>
       </w:r>
+      <w:proofErr w:type="spellStart"/>
       <w:r>
         <w:rPr>
           <w:rStyle w:val="DataTypeTok"/>
         </w:rPr>
+        <w:t>optCtrl</w:t>
+      </w:r>
+      <w:proofErr w:type="spellEnd"/>
+      <w:r>
+        <w:rPr>
+          <w:rStyle w:val="DataTypeTok"/>
+        </w:rPr>
+        <w:t>=</w:t>
+      </w:r>
+      <w:r>
+        <w:rPr>
+          <w:rStyle w:val="KeywordTok"/>
+        </w:rPr>
+        <w:t>list</w:t>
+      </w:r>
+      <w:r>
+        <w:rPr>
+          <w:rStyle w:val="NormalTok"/>
+        </w:rPr>
+        <w:t>(</w:t>
+      </w:r>
+      <w:proofErr w:type="spellStart"/>
+      <w:r>
+        <w:rPr>
+          <w:rStyle w:val="DataTypeTok"/>
+        </w:rPr>
+        <w:t>maxfun</w:t>
+      </w:r>
+      <w:proofErr w:type="spellEnd"/>
+      <w:r>
+        <w:rPr>
+          <w:rStyle w:val="DataTypeTok"/>
+        </w:rPr>
+        <w:t>=</w:t>
+      </w:r>
+      <w:r>
+        <w:rPr>
+          <w:rStyle w:val="DecValTok"/>
+        </w:rPr>
+        <w:t>10000000</w:t>
+      </w:r>
+      <w:r>
+        <w:rPr>
+          <w:rStyle w:val="NormalTok"/>
+        </w:rPr>
+        <w:t>))</w:t>
+      </w:r>
+      <w:r>
+        <w:br/>
+      </w:r>
+      <w:r>
+        <w:rPr>
+          <w:rStyle w:val="NormalTok"/>
+        </w:rPr>
+        <w:t>res&lt;-</w:t>
+      </w:r>
+      <w:proofErr w:type="spellStart"/>
+      <w:r>
+        <w:rPr>
+          <w:rStyle w:val="KeywordTok"/>
+        </w:rPr>
+        <w:t>glmer</w:t>
+      </w:r>
+      <w:proofErr w:type="spellEnd"/>
+      <w:r>
+        <w:rPr>
+          <w:rStyle w:val="NormalTok"/>
+        </w:rPr>
+        <w:t>(</w:t>
+      </w:r>
+      <w:proofErr w:type="spellStart"/>
+      <w:r>
+        <w:rPr>
+          <w:rStyle w:val="NormalTok"/>
+        </w:rPr>
+        <w:t>Trial_correct</w:t>
+      </w:r>
+      <w:proofErr w:type="spellEnd"/>
+      <w:r>
+        <w:rPr>
+          <w:rStyle w:val="NormalTok"/>
+        </w:rPr>
+        <w:t xml:space="preserve"> </w:t>
+      </w:r>
+      <w:r>
+        <w:rPr>
+          <w:rStyle w:val="OperatorTok"/>
+        </w:rPr>
+        <w:t>~</w:t>
+      </w:r>
+      <w:r>
+        <w:rPr>
+          <w:rStyle w:val="StringTok"/>
+        </w:rPr>
+        <w:t xml:space="preserve"> </w:t>
+      </w:r>
+      <w:r>
+        <w:rPr>
+          <w:rStyle w:val="NormalTok"/>
+        </w:rPr>
+        <w:t xml:space="preserve">z.age </w:t>
+      </w:r>
+      <w:r>
+        <w:rPr>
+          <w:rStyle w:val="OperatorTok"/>
+        </w:rPr>
+        <w:t>+</w:t>
+      </w:r>
+      <w:r>
+        <w:rPr>
+          <w:rStyle w:val="StringTok"/>
+        </w:rPr>
+        <w:t xml:space="preserve"> </w:t>
+      </w:r>
+      <w:r>
+        <w:rPr>
+          <w:rStyle w:val="NormalTok"/>
+        </w:rPr>
+        <w:t xml:space="preserve">z.trial </w:t>
+      </w:r>
+      <w:r>
+        <w:rPr>
+          <w:rStyle w:val="OperatorTok"/>
+        </w:rPr>
+        <w:t>+</w:t>
+      </w:r>
+      <w:r>
+        <w:rPr>
+          <w:rStyle w:val="StringTok"/>
+        </w:rPr>
+        <w:t xml:space="preserve"> </w:t>
+      </w:r>
+      <w:r>
+        <w:rPr>
+          <w:rStyle w:val="NormalTok"/>
+        </w:rPr>
+        <w:t>z.age</w:t>
+      </w:r>
+      <w:r>
+        <w:rPr>
+          <w:rStyle w:val="OperatorTok"/>
+        </w:rPr>
+        <w:t>:</w:t>
+      </w:r>
+      <w:r>
+        <w:rPr>
+          <w:rStyle w:val="NormalTok"/>
+        </w:rPr>
+        <w:t xml:space="preserve">z.trial </w:t>
+      </w:r>
+      <w:r>
+        <w:rPr>
+          <w:rStyle w:val="OperatorTok"/>
+        </w:rPr>
+        <w:t>+</w:t>
+      </w:r>
+      <w:r>
+        <w:rPr>
+          <w:rStyle w:val="StringTok"/>
+        </w:rPr>
+        <w:t xml:space="preserve"> </w:t>
+      </w:r>
+      <w:r>
+        <w:rPr>
+          <w:rStyle w:val="NormalTok"/>
+        </w:rPr>
+        <w:t>(</w:t>
+      </w:r>
+      <w:r>
+        <w:rPr>
+          <w:rStyle w:val="DecValTok"/>
+        </w:rPr>
+        <w:t>1</w:t>
+      </w:r>
+      <w:r>
+        <w:rPr>
+          <w:rStyle w:val="OperatorTok"/>
+        </w:rPr>
+        <w:t>+</w:t>
+      </w:r>
+      <w:r>
+        <w:rPr>
+          <w:rStyle w:val="NormalTok"/>
+        </w:rPr>
+        <w:t>z.trial</w:t>
+      </w:r>
+      <w:r>
+        <w:rPr>
+          <w:rStyle w:val="OperatorTok"/>
+        </w:rPr>
+        <w:t>|</w:t>
+      </w:r>
+      <w:r>
+        <w:rPr>
+          <w:rStyle w:val="NormalTok"/>
+        </w:rPr>
+        <w:t xml:space="preserve">ID), </w:t>
+      </w:r>
+      <w:r>
+        <w:rPr>
+          <w:rStyle w:val="DataTypeTok"/>
+        </w:rPr>
+        <w:t>data=</w:t>
+      </w:r>
+      <w:r>
+        <w:rPr>
+          <w:rStyle w:val="NormalTok"/>
+        </w:rPr>
+        <w:t xml:space="preserve">Foil.valid, </w:t>
+      </w:r>
+      <w:r>
+        <w:rPr>
+          <w:rStyle w:val="DataTypeTok"/>
+        </w:rPr>
+        <w:t>family=</w:t>
+      </w:r>
+      <w:r>
+        <w:rPr>
+          <w:rStyle w:val="NormalTok"/>
+        </w:rPr>
+        <w:t xml:space="preserve">binomial, </w:t>
+      </w:r>
+      <w:r>
+        <w:rPr>
+          <w:rStyle w:val="DataTypeTok"/>
+        </w:rPr>
+        <w:t>control=</w:t>
+      </w:r>
+      <w:r>
+        <w:rPr>
+          <w:rStyle w:val="NormalTok"/>
+        </w:rPr>
+        <w:t>contr)</w:t>
+      </w:r>
+    </w:p>
+    <w:p>
+      <w:pPr>
+        <w:pStyle w:val="FirstParagraph"/>
+      </w:pPr>
+      <w:r>
+        <w:t>Trial number, age, and the interaction between trial number and age explain the data significantly better than a null model only containing the intercept, X2(3) = 11.415, p = .010.</w:t>
+      </w:r>
+    </w:p>
+    <w:p>
+      <w:pPr>
+        <w:pStyle w:val="FirstParagraph"/>
+      </w:pPr>
+      <w:r>
+        <w:t>The interaction term has no effect</w:t>
+      </w:r>
+      <w:r>
+        <w:t xml:space="preserve"> (X2(1) = 0.014, p = .904), </w:t>
+      </w:r>
+      <w:r>
+        <w:t>so we remove it from the model.</w:t>
+      </w:r>
+    </w:p>
+    <w:p>
+      <w:pPr>
+        <w:pStyle w:val="SourceCode"/>
+      </w:pPr>
+      <w:r>
+        <w:rPr>
+          <w:rStyle w:val="NormalTok"/>
+        </w:rPr>
+        <w:lastRenderedPageBreak/>
+        <w:t>contr&lt;-</w:t>
+      </w:r>
+      <w:r>
+        <w:rPr>
+          <w:rStyle w:val="KeywordTok"/>
+        </w:rPr>
+        <w:t>glmerControl</w:t>
+      </w:r>
+      <w:r>
+        <w:rPr>
+          <w:rStyle w:val="NormalTok"/>
+        </w:rPr>
+        <w:t>(</w:t>
+      </w:r>
+      <w:r>
+        <w:rPr>
+          <w:rStyle w:val="DataTypeTok"/>
+        </w:rPr>
+        <w:t>optimizer=</w:t>
+      </w:r>
+      <w:r>
+        <w:rPr>
+          <w:rStyle w:val="StringTok"/>
+        </w:rPr>
+        <w:t>"bobyqa"</w:t>
+      </w:r>
+      <w:r>
+        <w:rPr>
+          <w:rStyle w:val="NormalTok"/>
+        </w:rPr>
+        <w:t xml:space="preserve">, </w:t>
+      </w:r>
+      <w:r>
+        <w:rPr>
+          <w:rStyle w:val="DataTypeTok"/>
+        </w:rPr>
         <w:t>optCtrl=</w:t>
       </w:r>
       <w:r>
@@ -1228,13 +1571,204 @@
         <w:rPr>
           <w:rStyle w:val="NormalTok"/>
         </w:rPr>
-        <w:t>z.age</w:t>
+        <w:t>(</w:t>
+      </w:r>
+      <w:r>
+        <w:rPr>
+          <w:rStyle w:val="DecValTok"/>
+        </w:rPr>
+        <w:t>1</w:t>
       </w:r>
       <w:r>
         <w:rPr>
           <w:rStyle w:val="OperatorTok"/>
         </w:rPr>
-        <w:t>:</w:t>
+        <w:t>+</w:t>
+      </w:r>
+      <w:r>
+        <w:rPr>
+          <w:rStyle w:val="NormalTok"/>
+        </w:rPr>
+        <w:t>z.trial</w:t>
+      </w:r>
+      <w:r>
+        <w:rPr>
+          <w:rStyle w:val="OperatorTok"/>
+        </w:rPr>
+        <w:t>|</w:t>
+      </w:r>
+      <w:r>
+        <w:rPr>
+          <w:rStyle w:val="NormalTok"/>
+        </w:rPr>
+        <w:t xml:space="preserve">ID), </w:t>
+      </w:r>
+      <w:r>
+        <w:rPr>
+          <w:rStyle w:val="DataTypeTok"/>
+        </w:rPr>
+        <w:t>data=</w:t>
+      </w:r>
+      <w:r>
+        <w:rPr>
+          <w:rStyle w:val="NormalTok"/>
+        </w:rPr>
+        <w:t xml:space="preserve">Foil.valid, </w:t>
+      </w:r>
+      <w:r>
+        <w:rPr>
+          <w:rStyle w:val="DataTypeTok"/>
+        </w:rPr>
+        <w:t>family=</w:t>
+      </w:r>
+      <w:r>
+        <w:rPr>
+          <w:rStyle w:val="NormalTok"/>
+        </w:rPr>
+        <w:t xml:space="preserve">binomial, </w:t>
+      </w:r>
+      <w:r>
+        <w:rPr>
+          <w:rStyle w:val="DataTypeTok"/>
+        </w:rPr>
+        <w:t>control=</w:t>
+      </w:r>
+      <w:r>
+        <w:rPr>
+          <w:rStyle w:val="NormalTok"/>
+        </w:rPr>
+        <w:t>contr)</w:t>
+      </w:r>
+      <w:r>
+        <w:br/>
+      </w:r>
+    </w:p>
+    <w:p>
+      <w:pPr>
+        <w:pStyle w:val="FirstParagraph"/>
+      </w:pPr>
+      <w:r>
+        <w:t>Trial number and age explain the data significantly better than a null model only containing the intercept, X2(2) = 11.4, p = .003</w:t>
+      </w:r>
+    </w:p>
+    <w:p>
+      <w:pPr>
+        <w:pStyle w:val="Heading2"/>
+      </w:pPr>
+      <w:bookmarkStart w:id="15" w:name="effect-of-terms"/>
+      <w:r>
+        <w:t>Effect of terms</w:t>
+      </w:r>
+      <w:bookmarkEnd w:id="15"/>
+    </w:p>
+    <w:p>
+      <w:pPr>
+        <w:pStyle w:val="SourceCode"/>
+      </w:pPr>
+      <w:r>
+        <w:rPr>
+          <w:rStyle w:val="NormalTok"/>
+        </w:rPr>
+        <w:t>contr&lt;-</w:t>
+      </w:r>
+      <w:r>
+        <w:rPr>
+          <w:rStyle w:val="KeywordTok"/>
+        </w:rPr>
+        <w:t>glmerControl</w:t>
+      </w:r>
+      <w:r>
+        <w:rPr>
+          <w:rStyle w:val="NormalTok"/>
+        </w:rPr>
+        <w:t>(</w:t>
+      </w:r>
+      <w:r>
+        <w:rPr>
+          <w:rStyle w:val="DataTypeTok"/>
+        </w:rPr>
+        <w:t>optimizer=</w:t>
+      </w:r>
+      <w:r>
+        <w:rPr>
+          <w:rStyle w:val="StringTok"/>
+        </w:rPr>
+        <w:t>"bobyqa"</w:t>
+      </w:r>
+      <w:r>
+        <w:rPr>
+          <w:rStyle w:val="NormalTok"/>
+        </w:rPr>
+        <w:t xml:space="preserve">, </w:t>
+      </w:r>
+      <w:r>
+        <w:rPr>
+          <w:rStyle w:val="DataTypeTok"/>
+        </w:rPr>
+        <w:t>optCtrl=</w:t>
+      </w:r>
+      <w:r>
+        <w:rPr>
+          <w:rStyle w:val="KeywordTok"/>
+        </w:rPr>
+        <w:t>list</w:t>
+      </w:r>
+      <w:r>
+        <w:rPr>
+          <w:rStyle w:val="NormalTok"/>
+        </w:rPr>
+        <w:t>(</w:t>
+      </w:r>
+      <w:r>
+        <w:rPr>
+          <w:rStyle w:val="DataTypeTok"/>
+        </w:rPr>
+        <w:t>maxfun=</w:t>
+      </w:r>
+      <w:r>
+        <w:rPr>
+          <w:rStyle w:val="DecValTok"/>
+        </w:rPr>
+        <w:t>10000000</w:t>
+      </w:r>
+      <w:r>
+        <w:rPr>
+          <w:rStyle w:val="NormalTok"/>
+        </w:rPr>
+        <w:t>))</w:t>
+      </w:r>
+      <w:r>
+        <w:br/>
+      </w:r>
+      <w:r>
+        <w:rPr>
+          <w:rStyle w:val="NormalTok"/>
+        </w:rPr>
+        <w:t>res.noage&lt;-</w:t>
+      </w:r>
+      <w:r>
+        <w:rPr>
+          <w:rStyle w:val="KeywordTok"/>
+        </w:rPr>
+        <w:t>glmer</w:t>
+      </w:r>
+      <w:r>
+        <w:rPr>
+          <w:rStyle w:val="NormalTok"/>
+        </w:rPr>
+        <w:t xml:space="preserve">(Trial_correct </w:t>
+      </w:r>
+      <w:r>
+        <w:rPr>
+          <w:rStyle w:val="OperatorTok"/>
+        </w:rPr>
+        <w:t>~</w:t>
+      </w:r>
+      <w:r>
+        <w:rPr>
+          <w:rStyle w:val="StringTok"/>
+        </w:rPr>
+        <w:t xml:space="preserve"> </w:t>
       </w:r>
       <w:r>
         <w:rPr>
@@ -1331,489 +1865,13 @@
       <w:pPr>
         <w:pStyle w:val="FirstParagraph"/>
       </w:pPr>
-      <w:r>
-        <w:t>T</w:t>
-      </w:r>
-      <w:r>
-        <w:t>rial number, age, and the interaction between trial number and age explain the data significantly better than</w:t>
-      </w:r>
-      <w:r>
-        <w:t xml:space="preserve"> a null model only containing the intercept, X2(3) = 11.415, p = .010.</w:t>
-      </w:r>
     </w:p>
     <w:p>
       <w:pPr>
         <w:pStyle w:val="FirstParagraph"/>
       </w:pPr>
       <w:r>
-        <w:t>The interaction t</w:t>
-      </w:r>
-      <w:r>
-        <w:t>erm has no effect</w:t>
-      </w:r>
-      <w:r>
-        <w:t xml:space="preserve"> (X2(1) = 0.014, p = .904), </w:t>
-      </w:r>
-      <w:r>
-        <w:t>so we remove it from the model.</w:t>
-      </w:r>
-    </w:p>
-    <w:p>
-      <w:pPr>
-        <w:pStyle w:val="SourceCode"/>
-      </w:pPr>
-      <w:r>
-        <w:rPr>
-          <w:rStyle w:val="NormalTok"/>
-        </w:rPr>
-        <w:t>contr&lt;-</w:t>
-      </w:r>
-      <w:r>
-        <w:rPr>
-          <w:rStyle w:val="KeywordTok"/>
-        </w:rPr>
-        <w:t>glmerControl</w:t>
-      </w:r>
-      <w:r>
-        <w:rPr>
-          <w:rStyle w:val="NormalTok"/>
-        </w:rPr>
-        <w:t>(</w:t>
-      </w:r>
-      <w:r>
-        <w:rPr>
-          <w:rStyle w:val="DataTypeTok"/>
-        </w:rPr>
-        <w:t>optimizer=</w:t>
-      </w:r>
-      <w:r>
-        <w:rPr>
-          <w:rStyle w:val="StringTok"/>
-        </w:rPr>
-        <w:t>"bobyqa"</w:t>
-      </w:r>
-      <w:r>
-        <w:rPr>
-          <w:rStyle w:val="NormalTok"/>
-        </w:rPr>
-        <w:t xml:space="preserve">, </w:t>
-      </w:r>
-      <w:r>
-        <w:rPr>
-          <w:rStyle w:val="DataTypeTok"/>
-        </w:rPr>
-        <w:t>optCtrl=</w:t>
-      </w:r>
-      <w:r>
-        <w:rPr>
-          <w:rStyle w:val="KeywordTok"/>
-        </w:rPr>
-        <w:t>list</w:t>
-      </w:r>
-      <w:r>
-        <w:rPr>
-          <w:rStyle w:val="NormalTok"/>
-        </w:rPr>
-        <w:t>(</w:t>
-      </w:r>
-      <w:r>
-        <w:rPr>
-          <w:rStyle w:val="DataTypeTok"/>
-        </w:rPr>
-        <w:t>maxfun=</w:t>
-      </w:r>
-      <w:r>
-        <w:rPr>
-          <w:rStyle w:val="DecValTok"/>
-        </w:rPr>
-        <w:t>10000000</w:t>
-      </w:r>
-      <w:r>
-        <w:rPr>
-          <w:rStyle w:val="NormalTok"/>
-        </w:rPr>
-        <w:t>))</w:t>
-      </w:r>
-      <w:r>
-        <w:br/>
-      </w:r>
-      <w:r>
-        <w:rPr>
-          <w:rStyle w:val="NormalTok"/>
-        </w:rPr>
-        <w:t>res&lt;-</w:t>
-      </w:r>
-      <w:r>
-        <w:rPr>
-          <w:rStyle w:val="KeywordTok"/>
-        </w:rPr>
-        <w:t>glmer</w:t>
-      </w:r>
-      <w:r>
-        <w:rPr>
-          <w:rStyle w:val="NormalTok"/>
-        </w:rPr>
-        <w:t xml:space="preserve">(Trial_correct </w:t>
-      </w:r>
-      <w:r>
-        <w:rPr>
-          <w:rStyle w:val="OperatorTok"/>
-        </w:rPr>
-        <w:t>~</w:t>
-      </w:r>
-      <w:r>
-        <w:rPr>
-          <w:rStyle w:val="StringTok"/>
-        </w:rPr>
-        <w:t xml:space="preserve"> </w:t>
-      </w:r>
-      <w:r>
-        <w:rPr>
-          <w:rStyle w:val="NormalTok"/>
-        </w:rPr>
-        <w:t xml:space="preserve">z.age </w:t>
-      </w:r>
-      <w:r>
-        <w:rPr>
-          <w:rStyle w:val="OperatorTok"/>
-        </w:rPr>
-        <w:t>+</w:t>
-      </w:r>
-      <w:r>
-        <w:rPr>
-          <w:rStyle w:val="StringTok"/>
-        </w:rPr>
-        <w:t xml:space="preserve"> </w:t>
-      </w:r>
-      <w:r>
-        <w:rPr>
-          <w:rStyle w:val="NormalTok"/>
-        </w:rPr>
-        <w:t xml:space="preserve">z.trial </w:t>
-      </w:r>
-      <w:r>
-        <w:rPr>
-          <w:rStyle w:val="OperatorTok"/>
-        </w:rPr>
-        <w:t>+</w:t>
-      </w:r>
-      <w:r>
-        <w:rPr>
-          <w:rStyle w:val="StringTok"/>
-        </w:rPr>
-        <w:t xml:space="preserve"> </w:t>
-      </w:r>
-      <w:r>
-        <w:rPr>
-          <w:rStyle w:val="NormalTok"/>
-        </w:rPr>
-        <w:t>(</w:t>
-      </w:r>
-      <w:r>
-        <w:rPr>
-          <w:rStyle w:val="DecValTok"/>
-        </w:rPr>
-        <w:t>1</w:t>
-      </w:r>
-      <w:r>
-        <w:rPr>
-          <w:rStyle w:val="OperatorTok"/>
-        </w:rPr>
-        <w:t>+</w:t>
-      </w:r>
-      <w:r>
-        <w:rPr>
-          <w:rStyle w:val="NormalTok"/>
-        </w:rPr>
-        <w:t>z.trial</w:t>
-      </w:r>
-      <w:r>
-        <w:rPr>
-          <w:rStyle w:val="OperatorTok"/>
-        </w:rPr>
-        <w:t>|</w:t>
-      </w:r>
-      <w:r>
-        <w:rPr>
-          <w:rStyle w:val="NormalTok"/>
-        </w:rPr>
-        <w:t xml:space="preserve">ID), </w:t>
-      </w:r>
-      <w:r>
-        <w:rPr>
-          <w:rStyle w:val="DataTypeTok"/>
-        </w:rPr>
-        <w:t>data=</w:t>
-      </w:r>
-      <w:r>
-        <w:rPr>
-          <w:rStyle w:val="NormalTok"/>
-        </w:rPr>
-        <w:t xml:space="preserve">Foil.valid, </w:t>
-      </w:r>
-      <w:r>
-        <w:rPr>
-          <w:rStyle w:val="DataTypeTok"/>
-        </w:rPr>
-        <w:t>family=</w:t>
-      </w:r>
-      <w:r>
-        <w:rPr>
-          <w:rStyle w:val="NormalTok"/>
-        </w:rPr>
-        <w:t xml:space="preserve">binomial, </w:t>
-      </w:r>
-      <w:r>
-        <w:rPr>
-          <w:rStyle w:val="DataTypeTok"/>
-        </w:rPr>
-        <w:t>control=</w:t>
-      </w:r>
-      <w:r>
-        <w:rPr>
-          <w:rStyle w:val="NormalTok"/>
-        </w:rPr>
-        <w:t>contr)</w:t>
-      </w:r>
-      <w:r>
-        <w:br/>
-      </w:r>
-    </w:p>
-    <w:p>
-      <w:pPr>
-        <w:pStyle w:val="FirstParagraph"/>
-      </w:pPr>
-      <w:r>
-        <w:t>T</w:t>
-      </w:r>
-      <w:r>
-        <w:t>rial number and age explain the data significantly better than a null model only containing the intercept, X2(2) = 11.4, p = .003</w:t>
-      </w:r>
-    </w:p>
-    <w:p>
-      <w:pPr>
-        <w:pStyle w:val="Heading2"/>
-      </w:pPr>
-      <w:bookmarkStart w:id="15" w:name="effect-of-terms"/>
-      <w:r>
-        <w:t>Effect of terms</w:t>
-      </w:r>
-      <w:bookmarkEnd w:id="15"/>
-    </w:p>
-    <w:p>
-      <w:pPr>
-        <w:pStyle w:val="SourceCode"/>
-      </w:pPr>
-      <w:r>
-        <w:rPr>
-          <w:rStyle w:val="NormalTok"/>
-        </w:rPr>
-        <w:t>contr&lt;-</w:t>
-      </w:r>
-      <w:r>
-        <w:rPr>
-          <w:rStyle w:val="KeywordTok"/>
-        </w:rPr>
-        <w:t>glmerControl</w:t>
-      </w:r>
-      <w:r>
-        <w:rPr>
-          <w:rStyle w:val="NormalTok"/>
-        </w:rPr>
-        <w:t>(</w:t>
-      </w:r>
-      <w:r>
-        <w:rPr>
-          <w:rStyle w:val="DataTypeTok"/>
-        </w:rPr>
-        <w:t>optimizer=</w:t>
-      </w:r>
-      <w:r>
-        <w:rPr>
-          <w:rStyle w:val="StringTok"/>
-        </w:rPr>
-        <w:t>"bobyqa"</w:t>
-      </w:r>
-      <w:r>
-        <w:rPr>
-          <w:rStyle w:val="NormalTok"/>
-        </w:rPr>
-        <w:t xml:space="preserve">, </w:t>
-      </w:r>
-      <w:r>
-        <w:rPr>
-          <w:rStyle w:val="DataTypeTok"/>
-        </w:rPr>
-        <w:t>optCtrl=</w:t>
-      </w:r>
-      <w:r>
-        <w:rPr>
-          <w:rStyle w:val="KeywordTok"/>
-        </w:rPr>
-        <w:t>list</w:t>
-      </w:r>
-      <w:r>
-        <w:rPr>
-          <w:rStyle w:val="NormalTok"/>
-        </w:rPr>
-        <w:t>(</w:t>
-      </w:r>
-      <w:r>
-        <w:rPr>
-          <w:rStyle w:val="DataTypeTok"/>
-        </w:rPr>
-        <w:t>maxfun=</w:t>
-      </w:r>
-      <w:r>
-        <w:rPr>
-          <w:rStyle w:val="DecValTok"/>
-        </w:rPr>
-        <w:t>10000000</w:t>
-      </w:r>
-      <w:r>
-        <w:rPr>
-          <w:rStyle w:val="NormalTok"/>
-        </w:rPr>
-        <w:t>))</w:t>
-      </w:r>
-      <w:r>
-        <w:br/>
-      </w:r>
-      <w:r>
-        <w:rPr>
-          <w:rStyle w:val="NormalTok"/>
-        </w:rPr>
-        <w:t>res.noage&lt;-</w:t>
-      </w:r>
-      <w:r>
-        <w:rPr>
-          <w:rStyle w:val="KeywordTok"/>
-        </w:rPr>
-        <w:t>glmer</w:t>
-      </w:r>
-      <w:r>
-        <w:rPr>
-          <w:rStyle w:val="NormalTok"/>
-        </w:rPr>
-        <w:t xml:space="preserve">(Trial_correct </w:t>
-      </w:r>
-      <w:r>
-        <w:rPr>
-          <w:rStyle w:val="OperatorTok"/>
-        </w:rPr>
-        <w:t>~</w:t>
-      </w:r>
-      <w:r>
-        <w:rPr>
-          <w:rStyle w:val="StringTok"/>
-        </w:rPr>
-        <w:t xml:space="preserve"> </w:t>
-      </w:r>
-      <w:r>
-        <w:rPr>
-          <w:rStyle w:val="NormalTok"/>
-        </w:rPr>
-        <w:t xml:space="preserve">z.trial </w:t>
-      </w:r>
-      <w:r>
-        <w:rPr>
-          <w:rStyle w:val="OperatorTok"/>
-        </w:rPr>
-        <w:t>+</w:t>
-      </w:r>
-      <w:r>
-        <w:rPr>
-          <w:rStyle w:val="StringTok"/>
-        </w:rPr>
-        <w:t xml:space="preserve"> </w:t>
-      </w:r>
-      <w:r>
-        <w:rPr>
-          <w:rStyle w:val="NormalTok"/>
-        </w:rPr>
-        <w:t>(</w:t>
-      </w:r>
-      <w:r>
-        <w:rPr>
-          <w:rStyle w:val="DecValTok"/>
-        </w:rPr>
-        <w:t>1</w:t>
-      </w:r>
-      <w:r>
-        <w:rPr>
-          <w:rStyle w:val="OperatorTok"/>
-        </w:rPr>
-        <w:t>+</w:t>
-      </w:r>
-      <w:r>
-        <w:rPr>
-          <w:rStyle w:val="NormalTok"/>
-        </w:rPr>
-        <w:t>z.trial</w:t>
-      </w:r>
-      <w:r>
-        <w:rPr>
-          <w:rStyle w:val="OperatorTok"/>
-        </w:rPr>
-        <w:t>|</w:t>
-      </w:r>
-      <w:r>
-        <w:rPr>
-          <w:rStyle w:val="NormalTok"/>
-        </w:rPr>
-        <w:t xml:space="preserve">ID), </w:t>
-      </w:r>
-      <w:r>
-        <w:rPr>
-          <w:rStyle w:val="DataTypeTok"/>
-        </w:rPr>
-        <w:t>data=</w:t>
-      </w:r>
-      <w:r>
-        <w:rPr>
-          <w:rStyle w:val="NormalTok"/>
-        </w:rPr>
-        <w:t xml:space="preserve">Foil.valid, </w:t>
-      </w:r>
-      <w:r>
-        <w:rPr>
-          <w:rStyle w:val="DataTypeTok"/>
-        </w:rPr>
-        <w:t>family=</w:t>
-      </w:r>
-      <w:r>
-        <w:rPr>
-          <w:rStyle w:val="NormalTok"/>
-        </w:rPr>
-        <w:t xml:space="preserve">binomial, </w:t>
-      </w:r>
-      <w:r>
-        <w:rPr>
-          <w:rStyle w:val="DataTypeTok"/>
-        </w:rPr>
-        <w:t>control=</w:t>
-      </w:r>
-      <w:r>
-        <w:rPr>
-          <w:rStyle w:val="NormalTok"/>
-        </w:rPr>
-        <w:t>contr)</w:t>
-      </w:r>
-    </w:p>
-    <w:p>
-      <w:pPr>
-        <w:pStyle w:val="FirstParagraph"/>
-      </w:pPr>
-    </w:p>
-    <w:p>
-      <w:pPr>
-        <w:pStyle w:val="FirstParagraph"/>
-      </w:pPr>
-      <w:r>
-        <w:t>T</w:t>
-      </w:r>
-      <w:r>
-        <w:t xml:space="preserve">here is a </w:t>
+        <w:t xml:space="preserve">There is a </w:t>
       </w:r>
       <w:r>
         <w:rPr>
@@ -1850,7 +1908,6 @@
       </w:pPr>
       <w:bookmarkStart w:id="16" w:name="model-assumptions"/>
       <w:r>
-        <w:lastRenderedPageBreak/>
         <w:t>Model assumptions</w:t>
       </w:r>
       <w:bookmarkEnd w:id="16"/>
@@ -1994,22 +2051,90 @@
         <w:rPr>
           <w:rStyle w:val="VerbatimChar"/>
         </w:rPr>
-        <w:t>#</w:t>
+        <w:t xml:space="preserve">##    z.age  z.trial </w:t>
+      </w:r>
+      <w:r>
+        <w:br/>
       </w:r>
       <w:r>
         <w:rPr>
           <w:rStyle w:val="VerbatimChar"/>
         </w:rPr>
-        <w:t xml:space="preserve">#    z.age  z.trial </w:t>
+        <w:t>## 1.000005 1.000005</w:t>
+      </w:r>
+    </w:p>
+    <w:p>
+      <w:pPr>
+        <w:pStyle w:val="SourceCode"/>
+      </w:pPr>
+      <w:r>
+        <w:rPr>
+          <w:rStyle w:val="KeywordTok"/>
+        </w:rPr>
+        <w:lastRenderedPageBreak/>
+        <w:t>source</w:t>
+      </w:r>
+      <w:r>
+        <w:rPr>
+          <w:rStyle w:val="NormalTok"/>
+        </w:rPr>
+        <w:t>(</w:t>
+      </w:r>
+      <w:r>
+        <w:rPr>
+          <w:rStyle w:val="StringTok"/>
+        </w:rPr>
+        <w:t>"glmm_stability.r"</w:t>
+      </w:r>
+      <w:r>
+        <w:rPr>
+          <w:rStyle w:val="NormalTok"/>
+        </w:rPr>
+        <w:t>)</w:t>
       </w:r>
       <w:r>
         <w:br/>
       </w:r>
       <w:r>
         <w:rPr>
+          <w:rStyle w:val="NormalTok"/>
+        </w:rPr>
+        <w:t>m.stab=</w:t>
+      </w:r>
+      <w:r>
+        <w:rPr>
+          <w:rStyle w:val="KeywordTok"/>
+        </w:rPr>
+        <w:t>glmm.model.stab</w:t>
+      </w:r>
+      <w:r>
+        <w:rPr>
+          <w:rStyle w:val="NormalTok"/>
+        </w:rPr>
+        <w:t>(</w:t>
+      </w:r>
+      <w:r>
+        <w:rPr>
+          <w:rStyle w:val="DataTypeTok"/>
+        </w:rPr>
+        <w:t>model.res=</w:t>
+      </w:r>
+      <w:r>
+        <w:rPr>
+          <w:rStyle w:val="NormalTok"/>
+        </w:rPr>
+        <w:t>res)</w:t>
+      </w:r>
+    </w:p>
+    <w:p>
+      <w:pPr>
+        <w:pStyle w:val="SourceCode"/>
+      </w:pPr>
+      <w:r>
+        <w:rPr>
           <w:rStyle w:val="VerbatimChar"/>
         </w:rPr>
-        <w:t>## 1.000005 1.000005</w:t>
+        <w:t>## boundary (singular) fit: see ?isSingular</w:t>
       </w:r>
     </w:p>
     <w:p>
@@ -2018,116 +2143,70 @@
       </w:pPr>
       <w:r>
         <w:rPr>
-          <w:rStyle w:val="KeywordTok"/>
-        </w:rPr>
-        <w:t>source</w:t>
-      </w:r>
-      <w:r>
-        <w:rPr>
-          <w:rStyle w:val="NormalTok"/>
-        </w:rPr>
-        <w:t>(</w:t>
-      </w:r>
-      <w:r>
-        <w:rPr>
-          <w:rStyle w:val="StringTok"/>
-        </w:rPr>
-        <w:t>"glmm_stability.r"</w:t>
-      </w:r>
-      <w:r>
-        <w:rPr>
-          <w:rStyle w:val="NormalTok"/>
-        </w:rPr>
-        <w:t>)</w:t>
+          <w:rStyle w:val="VerbatimChar"/>
+        </w:rPr>
+        <w:t>## boundary (singular) fit: see ?isSingular</w:t>
+      </w:r>
+    </w:p>
+    <w:p>
+      <w:pPr>
+        <w:pStyle w:val="SourceCode"/>
+      </w:pPr>
+      <w:r>
+        <w:rPr>
+          <w:rStyle w:val="NormalTok"/>
+        </w:rPr>
+        <w:t>m.stab</w:t>
+      </w:r>
+      <w:r>
+        <w:rPr>
+          <w:rStyle w:val="OperatorTok"/>
+        </w:rPr>
+        <w:t>$</w:t>
+      </w:r>
+      <w:r>
+        <w:rPr>
+          <w:rStyle w:val="NormalTok"/>
+        </w:rPr>
+        <w:t>summary</w:t>
+      </w:r>
+    </w:p>
+    <w:p>
+      <w:pPr>
+        <w:pStyle w:val="SourceCode"/>
+      </w:pPr>
+      <w:r>
+        <w:rPr>
+          <w:rStyle w:val="VerbatimChar"/>
+        </w:rPr>
+        <w:t>##                          what       orig        min        max</w:t>
       </w:r>
       <w:r>
         <w:br/>
       </w:r>
       <w:r>
         <w:rPr>
-          <w:rStyle w:val="NormalTok"/>
-        </w:rPr>
-        <w:t>m.stab=</w:t>
-      </w:r>
-      <w:r>
-        <w:rPr>
-          <w:rStyle w:val="KeywordTok"/>
-        </w:rPr>
-        <w:t>glmm.model.stab</w:t>
-      </w:r>
-      <w:r>
-        <w:rPr>
-          <w:rStyle w:val="NormalTok"/>
-        </w:rPr>
-        <w:t>(</w:t>
-      </w:r>
-      <w:r>
-        <w:rPr>
-          <w:rStyle w:val="DataTypeTok"/>
-        </w:rPr>
-        <w:t>model.res=</w:t>
-      </w:r>
-      <w:r>
-        <w:rPr>
-          <w:rStyle w:val="NormalTok"/>
-        </w:rPr>
-        <w:t>res)</w:t>
-      </w:r>
-    </w:p>
-    <w:p>
-      <w:pPr>
-        <w:pStyle w:val="SourceCode"/>
-      </w:pPr>
-      <w:r>
-        <w:rPr>
           <w:rStyle w:val="VerbatimChar"/>
         </w:rPr>
-        <w:t>## boundary (singular) fit: see ?isSingular</w:t>
-      </w:r>
-    </w:p>
-    <w:p>
-      <w:pPr>
-        <w:pStyle w:val="SourceCode"/>
-      </w:pPr>
+        <w:t>## (Intercept)       (Intercept)  0.2929593  0.2691623  0.3134919</w:t>
+      </w:r>
+      <w:r>
+        <w:br/>
+      </w:r>
       <w:r>
         <w:rPr>
           <w:rStyle w:val="VerbatimChar"/>
         </w:rPr>
-        <w:t>## boundary (singular) fit: see ?isSingular</w:t>
-      </w:r>
-    </w:p>
-    <w:p>
-      <w:pPr>
-        <w:pStyle w:val="SourceCode"/>
-      </w:pPr>
-      <w:r>
-        <w:rPr>
-          <w:rStyle w:val="NormalTok"/>
-        </w:rPr>
-        <w:t>m.stab</w:t>
-      </w:r>
-      <w:r>
-        <w:rPr>
-          <w:rStyle w:val="OperatorTok"/>
-        </w:rPr>
-        <w:t>$</w:t>
-      </w:r>
-      <w:r>
-        <w:rPr>
-          <w:rStyle w:val="NormalTok"/>
-        </w:rPr>
-        <w:t>summary</w:t>
-      </w:r>
-    </w:p>
-    <w:p>
-      <w:pPr>
-        <w:pStyle w:val="SourceCode"/>
-      </w:pPr>
+        <w:t>## z.age                   z.age  0.2502784  0.2120680  0.2770555</w:t>
+      </w:r>
+      <w:r>
+        <w:br/>
+      </w:r>
       <w:r>
         <w:rPr>
           <w:rStyle w:val="VerbatimChar"/>
         </w:rPr>
-        <w:t>##                          what       orig        min        max</w:t>
+        <w:t>## z.trial               z.trial -0.1854788 -0.2119387 -0.1648626</w:t>
       </w:r>
       <w:r>
         <w:br/>
@@ -2136,55 +2215,16 @@
         <w:rPr>
           <w:rStyle w:val="VerbatimChar"/>
         </w:rPr>
-        <w:t>## (Intercept)       (Interce</w:t>
+        <w:t>## ID@(Intercept) ID@(Intercept)  0.6010395  0.5623596  0.6137797</w:t>
+      </w:r>
+      <w:r>
+        <w:br/>
       </w:r>
       <w:r>
         <w:rPr>
           <w:rStyle w:val="VerbatimChar"/>
         </w:rPr>
-        <w:t>pt)  0.2929593  0.2691623  0.3134919</w:t>
-      </w:r>
-      <w:r>
-        <w:br/>
-      </w:r>
-      <w:r>
-        <w:rPr>
-          <w:rStyle w:val="VerbatimChar"/>
-        </w:rPr>
-        <w:t>## z.age                   z.age  0.2502784  0.2120680  0.2770555</w:t>
-      </w:r>
-      <w:r>
-        <w:br/>
-      </w:r>
-      <w:r>
-        <w:rPr>
-          <w:rStyle w:val="VerbatimChar"/>
-        </w:rPr>
-        <w:t>## z.trial               z.trial -0.1854788 -0.2119387 -0.1648626</w:t>
-      </w:r>
-      <w:r>
-        <w:br/>
-      </w:r>
-      <w:r>
-        <w:rPr>
-          <w:rStyle w:val="VerbatimChar"/>
-        </w:rPr>
-        <w:t>## ID@(Intercept) ID@(Intercept)  0.6010395  0.5623596  0.6137797</w:t>
-      </w:r>
-      <w:r>
-        <w:br/>
-      </w:r>
-      <w:r>
-        <w:rPr>
-          <w:rStyle w:val="VerbatimChar"/>
-        </w:rPr>
-        <w:t xml:space="preserve">## ID@z.trial        </w:t>
-      </w:r>
-      <w:r>
-        <w:rPr>
-          <w:rStyle w:val="VerbatimChar"/>
-        </w:rPr>
-        <w:t xml:space="preserve"> ID@z.trial  0.3940687  0.1752647  0.4273565</w:t>
+        <w:t>## ID@z.trial         ID@z.trial  0.3940687  0.1752647  0.4273565</w:t>
       </w:r>
     </w:p>
     <w:p>
@@ -2243,7 +2283,6 @@
         <w:rPr>
           <w:rStyle w:val="VerbatimChar"/>
         </w:rPr>
-        <w:lastRenderedPageBreak/>
         <w:t>## z.age        0.2502784  0.06495921  0.44735907</w:t>
       </w:r>
       <w:r>
@@ -2872,6 +2911,13 @@
     <w:lsdException w:name="Placeholder Text" w:semiHidden="1"/>
     <w:lsdException w:name="Light Shading"/>
     <w:lsdException w:name="Light List"/>
+    <w:lsdException w:name="Light Grid"/>
+    <w:lsdException w:name="Medium Shading 1"/>
+    <w:lsdException w:name="Medium Shading 2"/>
+    <w:lsdException w:name="Medium List 1"/>
+    <w:lsdException w:name="Medium List 2"/>
+    <w:lsdException w:name="Medium Grid 1"/>
+    <w:lsdException w:name="Medium Grid 2"/>
     <w:lsdException w:name="Medium Grid 3"/>
     <w:lsdException w:name="Dark List"/>
     <w:lsdException w:name="Colorful Shading"/>
@@ -3831,6 +3877,15 @@
       <w:sz w:val="22"/>
       <w:shd w:val="clear" w:color="auto" w:fill="F8F8F8"/>
     </w:rPr>
+  </w:style>
+  <w:style w:type="paragraph" w:styleId="ListParagraph">
+    <w:name w:val="List Paragraph"/>
+    <w:basedOn w:val="Normal"/>
+    <w:rsid w:val="0094060E"/>
+    <w:pPr>
+      <w:ind w:left="720"/>
+      <w:contextualSpacing/>
+    </w:pPr>
   </w:style>
 </w:styles>
 </file>

</xml_diff>